<commit_message>
tMSBookBuilder anchors for h1,h2,h3
</commit_message>
<xml_diff>
--- a/_resources/book-data/bmom/bmom.docx
+++ b/_resources/book-data/bmom/bmom.docx
@@ -801,7 +801,7 @@
         <w:pStyle w:val="WW-paragraph"/>
         <w:numPr>
           <w:ilvl w:val="0"/>
-          <w:numId w:val="10"/>
+          <w:numId w:val="1"/>
         </w:numPr>
         <w:rPr/>
       </w:pPr>
@@ -815,7 +815,7 @@
         <w:pStyle w:val="WW-paragraph"/>
         <w:numPr>
           <w:ilvl w:val="0"/>
-          <w:numId w:val="11"/>
+          <w:numId w:val="1"/>
         </w:numPr>
         <w:rPr/>
       </w:pPr>
@@ -829,7 +829,7 @@
         <w:pStyle w:val="WW-paragraph"/>
         <w:numPr>
           <w:ilvl w:val="0"/>
-          <w:numId w:val="12"/>
+          <w:numId w:val="1"/>
         </w:numPr>
         <w:rPr/>
       </w:pPr>
@@ -843,7 +843,7 @@
         <w:pStyle w:val="WW-paragraph"/>
         <w:numPr>
           <w:ilvl w:val="0"/>
-          <w:numId w:val="13"/>
+          <w:numId w:val="1"/>
         </w:numPr>
         <w:rPr/>
       </w:pPr>
@@ -1023,7 +1023,7 @@
         <w:pStyle w:val="WW-paragraph"/>
         <w:numPr>
           <w:ilvl w:val="0"/>
-          <w:numId w:val="14"/>
+          <w:numId w:val="2"/>
         </w:numPr>
         <w:rPr/>
       </w:pPr>
@@ -1037,7 +1037,7 @@
         <w:pStyle w:val="WW-paragraph"/>
         <w:numPr>
           <w:ilvl w:val="0"/>
-          <w:numId w:val="15"/>
+          <w:numId w:val="2"/>
         </w:numPr>
         <w:rPr/>
       </w:pPr>
@@ -1051,7 +1051,7 @@
         <w:pStyle w:val="WW-paragraph"/>
         <w:numPr>
           <w:ilvl w:val="0"/>
-          <w:numId w:val="16"/>
+          <w:numId w:val="2"/>
         </w:numPr>
         <w:rPr/>
       </w:pPr>
@@ -1065,7 +1065,7 @@
         <w:pStyle w:val="WW-paragraph"/>
         <w:numPr>
           <w:ilvl w:val="0"/>
-          <w:numId w:val="17"/>
+          <w:numId w:val="2"/>
         </w:numPr>
         <w:rPr/>
       </w:pPr>
@@ -1079,7 +1079,7 @@
         <w:pStyle w:val="WW-paragraph"/>
         <w:numPr>
           <w:ilvl w:val="0"/>
-          <w:numId w:val="18"/>
+          <w:numId w:val="2"/>
         </w:numPr>
         <w:rPr/>
       </w:pPr>
@@ -1093,7 +1093,7 @@
         <w:pStyle w:val="WW-paragraph"/>
         <w:numPr>
           <w:ilvl w:val="0"/>
-          <w:numId w:val="19"/>
+          <w:numId w:val="2"/>
         </w:numPr>
         <w:rPr/>
       </w:pPr>
@@ -1901,35 +1901,35 @@
       <w:lvlJc w:val="start"/>
       <w:pPr>
         <w:tabs>
-          <w:tab w:val="num" w:pos="0"/>
+          <w:tab w:val="num" w:pos="720"/>
         </w:tabs>
-        <w:ind w:start="720" w:hanging="480"/>
+        <w:ind w:start="720" w:hanging="360"/>
       </w:pPr>
       <w:rPr/>
     </w:lvl>
     <w:lvl w:ilvl="1">
       <w:start w:val="1"/>
-      <w:numFmt w:val="lowerLetter"/>
+      <w:numFmt w:val="decimal"/>
       <w:lvlText w:val="%2."/>
       <w:lvlJc w:val="start"/>
       <w:pPr>
         <w:tabs>
-          <w:tab w:val="num" w:pos="0"/>
+          <w:tab w:val="num" w:pos="1080"/>
         </w:tabs>
-        <w:ind w:start="1440" w:hanging="480"/>
+        <w:ind w:start="1080" w:hanging="360"/>
       </w:pPr>
       <w:rPr/>
     </w:lvl>
     <w:lvl w:ilvl="2">
       <w:start w:val="1"/>
-      <w:numFmt w:val="lowerRoman"/>
+      <w:numFmt w:val="decimal"/>
       <w:lvlText w:val="%3."/>
       <w:lvlJc w:val="start"/>
       <w:pPr>
         <w:tabs>
-          <w:tab w:val="num" w:pos="0"/>
+          <w:tab w:val="num" w:pos="1440"/>
         </w:tabs>
-        <w:ind w:start="2160" w:hanging="480"/>
+        <w:ind w:start="1440" w:hanging="360"/>
       </w:pPr>
       <w:rPr/>
     </w:lvl>
@@ -1940,35 +1940,35 @@
       <w:lvlJc w:val="start"/>
       <w:pPr>
         <w:tabs>
-          <w:tab w:val="num" w:pos="0"/>
+          <w:tab w:val="num" w:pos="1800"/>
         </w:tabs>
-        <w:ind w:start="2880" w:hanging="480"/>
+        <w:ind w:start="1800" w:hanging="360"/>
       </w:pPr>
       <w:rPr/>
     </w:lvl>
     <w:lvl w:ilvl="4">
       <w:start w:val="1"/>
-      <w:numFmt w:val="lowerLetter"/>
+      <w:numFmt w:val="decimal"/>
       <w:lvlText w:val="%5."/>
       <w:lvlJc w:val="start"/>
       <w:pPr>
         <w:tabs>
-          <w:tab w:val="num" w:pos="0"/>
+          <w:tab w:val="num" w:pos="2160"/>
         </w:tabs>
-        <w:ind w:start="3600" w:hanging="480"/>
+        <w:ind w:start="2160" w:hanging="360"/>
       </w:pPr>
       <w:rPr/>
     </w:lvl>
     <w:lvl w:ilvl="5">
       <w:start w:val="1"/>
-      <w:numFmt w:val="lowerRoman"/>
+      <w:numFmt w:val="decimal"/>
       <w:lvlText w:val="%6."/>
       <w:lvlJc w:val="start"/>
       <w:pPr>
         <w:tabs>
-          <w:tab w:val="num" w:pos="0"/>
+          <w:tab w:val="num" w:pos="2520"/>
         </w:tabs>
-        <w:ind w:start="4320" w:hanging="480"/>
+        <w:ind w:start="2520" w:hanging="360"/>
       </w:pPr>
       <w:rPr/>
     </w:lvl>
@@ -1979,35 +1979,35 @@
       <w:lvlJc w:val="start"/>
       <w:pPr>
         <w:tabs>
-          <w:tab w:val="num" w:pos="0"/>
+          <w:tab w:val="num" w:pos="2880"/>
         </w:tabs>
-        <w:ind w:start="5040" w:hanging="480"/>
+        <w:ind w:start="2880" w:hanging="360"/>
       </w:pPr>
       <w:rPr/>
     </w:lvl>
     <w:lvl w:ilvl="7">
       <w:start w:val="1"/>
-      <w:numFmt w:val="lowerLetter"/>
+      <w:numFmt w:val="decimal"/>
       <w:lvlText w:val="%8."/>
       <w:lvlJc w:val="start"/>
       <w:pPr>
         <w:tabs>
-          <w:tab w:val="num" w:pos="0"/>
+          <w:tab w:val="num" w:pos="3240"/>
         </w:tabs>
-        <w:ind w:start="5760" w:hanging="480"/>
+        <w:ind w:start="3240" w:hanging="360"/>
       </w:pPr>
       <w:rPr/>
     </w:lvl>
     <w:lvl w:ilvl="8">
       <w:start w:val="1"/>
-      <w:numFmt w:val="lowerRoman"/>
+      <w:numFmt w:val="decimal"/>
       <w:lvlText w:val="%9."/>
       <w:lvlJc w:val="start"/>
       <w:pPr>
         <w:tabs>
-          <w:tab w:val="num" w:pos="0"/>
+          <w:tab w:val="num" w:pos="3600"/>
         </w:tabs>
-        <w:ind w:start="6480" w:hanging="480"/>
+        <w:ind w:start="3600" w:hanging="360"/>
       </w:pPr>
       <w:rPr/>
     </w:lvl>
@@ -2020,35 +2020,35 @@
       <w:lvlJc w:val="start"/>
       <w:pPr>
         <w:tabs>
-          <w:tab w:val="num" w:pos="0"/>
+          <w:tab w:val="num" w:pos="720"/>
         </w:tabs>
-        <w:ind w:start="720" w:hanging="480"/>
+        <w:ind w:start="720" w:hanging="360"/>
       </w:pPr>
       <w:rPr/>
     </w:lvl>
     <w:lvl w:ilvl="1">
       <w:start w:val="1"/>
-      <w:numFmt w:val="lowerLetter"/>
+      <w:numFmt w:val="decimal"/>
       <w:lvlText w:val="%2."/>
       <w:lvlJc w:val="start"/>
       <w:pPr>
         <w:tabs>
-          <w:tab w:val="num" w:pos="0"/>
+          <w:tab w:val="num" w:pos="1080"/>
         </w:tabs>
-        <w:ind w:start="1440" w:hanging="480"/>
+        <w:ind w:start="1080" w:hanging="360"/>
       </w:pPr>
       <w:rPr/>
     </w:lvl>
     <w:lvl w:ilvl="2">
       <w:start w:val="1"/>
-      <w:numFmt w:val="lowerRoman"/>
+      <w:numFmt w:val="decimal"/>
       <w:lvlText w:val="%3."/>
       <w:lvlJc w:val="start"/>
       <w:pPr>
         <w:tabs>
-          <w:tab w:val="num" w:pos="0"/>
+          <w:tab w:val="num" w:pos="1440"/>
         </w:tabs>
-        <w:ind w:start="2160" w:hanging="480"/>
+        <w:ind w:start="1440" w:hanging="360"/>
       </w:pPr>
       <w:rPr/>
     </w:lvl>
@@ -2059,35 +2059,35 @@
       <w:lvlJc w:val="start"/>
       <w:pPr>
         <w:tabs>
-          <w:tab w:val="num" w:pos="0"/>
+          <w:tab w:val="num" w:pos="1800"/>
         </w:tabs>
-        <w:ind w:start="2880" w:hanging="480"/>
+        <w:ind w:start="1800" w:hanging="360"/>
       </w:pPr>
       <w:rPr/>
     </w:lvl>
     <w:lvl w:ilvl="4">
       <w:start w:val="1"/>
-      <w:numFmt w:val="lowerLetter"/>
+      <w:numFmt w:val="decimal"/>
       <w:lvlText w:val="%5."/>
       <w:lvlJc w:val="start"/>
       <w:pPr>
         <w:tabs>
-          <w:tab w:val="num" w:pos="0"/>
+          <w:tab w:val="num" w:pos="2160"/>
         </w:tabs>
-        <w:ind w:start="3600" w:hanging="480"/>
+        <w:ind w:start="2160" w:hanging="360"/>
       </w:pPr>
       <w:rPr/>
     </w:lvl>
     <w:lvl w:ilvl="5">
       <w:start w:val="1"/>
-      <w:numFmt w:val="lowerRoman"/>
+      <w:numFmt w:val="decimal"/>
       <w:lvlText w:val="%6."/>
       <w:lvlJc w:val="start"/>
       <w:pPr>
         <w:tabs>
-          <w:tab w:val="num" w:pos="0"/>
+          <w:tab w:val="num" w:pos="2520"/>
         </w:tabs>
-        <w:ind w:start="4320" w:hanging="480"/>
+        <w:ind w:start="2520" w:hanging="360"/>
       </w:pPr>
       <w:rPr/>
     </w:lvl>
@@ -2098,754 +2098,40 @@
       <w:lvlJc w:val="start"/>
       <w:pPr>
         <w:tabs>
-          <w:tab w:val="num" w:pos="0"/>
+          <w:tab w:val="num" w:pos="2880"/>
         </w:tabs>
-        <w:ind w:start="5040" w:hanging="480"/>
+        <w:ind w:start="2880" w:hanging="360"/>
       </w:pPr>
       <w:rPr/>
     </w:lvl>
     <w:lvl w:ilvl="7">
       <w:start w:val="1"/>
-      <w:numFmt w:val="lowerLetter"/>
+      <w:numFmt w:val="decimal"/>
       <w:lvlText w:val="%8."/>
       <w:lvlJc w:val="start"/>
       <w:pPr>
         <w:tabs>
-          <w:tab w:val="num" w:pos="0"/>
+          <w:tab w:val="num" w:pos="3240"/>
         </w:tabs>
-        <w:ind w:start="5760" w:hanging="480"/>
+        <w:ind w:start="3240" w:hanging="360"/>
       </w:pPr>
       <w:rPr/>
     </w:lvl>
     <w:lvl w:ilvl="8">
       <w:start w:val="1"/>
-      <w:numFmt w:val="lowerRoman"/>
+      <w:numFmt w:val="decimal"/>
       <w:lvlText w:val="%9."/>
       <w:lvlJc w:val="start"/>
       <w:pPr>
         <w:tabs>
-          <w:tab w:val="num" w:pos="0"/>
+          <w:tab w:val="num" w:pos="3600"/>
         </w:tabs>
-        <w:ind w:start="6480" w:hanging="480"/>
+        <w:ind w:start="3600" w:hanging="360"/>
       </w:pPr>
       <w:rPr/>
     </w:lvl>
   </w:abstractNum>
   <w:abstractNum w:abstractNumId="3">
-    <w:lvl w:ilvl="0">
-      <w:start w:val="1"/>
-      <w:numFmt w:val="decimal"/>
-      <w:lvlText w:val="%1."/>
-      <w:lvlJc w:val="start"/>
-      <w:pPr>
-        <w:tabs>
-          <w:tab w:val="num" w:pos="0"/>
-        </w:tabs>
-        <w:ind w:start="720" w:hanging="480"/>
-      </w:pPr>
-      <w:rPr/>
-    </w:lvl>
-    <w:lvl w:ilvl="1">
-      <w:start w:val="1"/>
-      <w:numFmt w:val="lowerLetter"/>
-      <w:lvlText w:val="%2."/>
-      <w:lvlJc w:val="start"/>
-      <w:pPr>
-        <w:tabs>
-          <w:tab w:val="num" w:pos="0"/>
-        </w:tabs>
-        <w:ind w:start="1440" w:hanging="480"/>
-      </w:pPr>
-      <w:rPr/>
-    </w:lvl>
-    <w:lvl w:ilvl="2">
-      <w:start w:val="1"/>
-      <w:numFmt w:val="lowerRoman"/>
-      <w:lvlText w:val="%3."/>
-      <w:lvlJc w:val="start"/>
-      <w:pPr>
-        <w:tabs>
-          <w:tab w:val="num" w:pos="0"/>
-        </w:tabs>
-        <w:ind w:start="2160" w:hanging="480"/>
-      </w:pPr>
-      <w:rPr/>
-    </w:lvl>
-    <w:lvl w:ilvl="3">
-      <w:start w:val="1"/>
-      <w:numFmt w:val="decimal"/>
-      <w:lvlText w:val="%4."/>
-      <w:lvlJc w:val="start"/>
-      <w:pPr>
-        <w:tabs>
-          <w:tab w:val="num" w:pos="0"/>
-        </w:tabs>
-        <w:ind w:start="2880" w:hanging="480"/>
-      </w:pPr>
-      <w:rPr/>
-    </w:lvl>
-    <w:lvl w:ilvl="4">
-      <w:start w:val="1"/>
-      <w:numFmt w:val="lowerLetter"/>
-      <w:lvlText w:val="%5."/>
-      <w:lvlJc w:val="start"/>
-      <w:pPr>
-        <w:tabs>
-          <w:tab w:val="num" w:pos="0"/>
-        </w:tabs>
-        <w:ind w:start="3600" w:hanging="480"/>
-      </w:pPr>
-      <w:rPr/>
-    </w:lvl>
-    <w:lvl w:ilvl="5">
-      <w:start w:val="1"/>
-      <w:numFmt w:val="lowerRoman"/>
-      <w:lvlText w:val="%6."/>
-      <w:lvlJc w:val="start"/>
-      <w:pPr>
-        <w:tabs>
-          <w:tab w:val="num" w:pos="0"/>
-        </w:tabs>
-        <w:ind w:start="4320" w:hanging="480"/>
-      </w:pPr>
-      <w:rPr/>
-    </w:lvl>
-    <w:lvl w:ilvl="6">
-      <w:start w:val="1"/>
-      <w:numFmt w:val="decimal"/>
-      <w:lvlText w:val="%7."/>
-      <w:lvlJc w:val="start"/>
-      <w:pPr>
-        <w:tabs>
-          <w:tab w:val="num" w:pos="0"/>
-        </w:tabs>
-        <w:ind w:start="5040" w:hanging="480"/>
-      </w:pPr>
-      <w:rPr/>
-    </w:lvl>
-    <w:lvl w:ilvl="7">
-      <w:start w:val="1"/>
-      <w:numFmt w:val="lowerLetter"/>
-      <w:lvlText w:val="%8."/>
-      <w:lvlJc w:val="start"/>
-      <w:pPr>
-        <w:tabs>
-          <w:tab w:val="num" w:pos="0"/>
-        </w:tabs>
-        <w:ind w:start="5760" w:hanging="480"/>
-      </w:pPr>
-      <w:rPr/>
-    </w:lvl>
-    <w:lvl w:ilvl="8">
-      <w:start w:val="1"/>
-      <w:numFmt w:val="lowerRoman"/>
-      <w:lvlText w:val="%9."/>
-      <w:lvlJc w:val="start"/>
-      <w:pPr>
-        <w:tabs>
-          <w:tab w:val="num" w:pos="0"/>
-        </w:tabs>
-        <w:ind w:start="6480" w:hanging="480"/>
-      </w:pPr>
-      <w:rPr/>
-    </w:lvl>
-  </w:abstractNum>
-  <w:abstractNum w:abstractNumId="4">
-    <w:lvl w:ilvl="0">
-      <w:start w:val="1"/>
-      <w:numFmt w:val="decimal"/>
-      <w:lvlText w:val="%1."/>
-      <w:lvlJc w:val="start"/>
-      <w:pPr>
-        <w:tabs>
-          <w:tab w:val="num" w:pos="0"/>
-        </w:tabs>
-        <w:ind w:start="720" w:hanging="480"/>
-      </w:pPr>
-      <w:rPr/>
-    </w:lvl>
-    <w:lvl w:ilvl="1">
-      <w:start w:val="1"/>
-      <w:numFmt w:val="lowerLetter"/>
-      <w:lvlText w:val="%2."/>
-      <w:lvlJc w:val="start"/>
-      <w:pPr>
-        <w:tabs>
-          <w:tab w:val="num" w:pos="0"/>
-        </w:tabs>
-        <w:ind w:start="1440" w:hanging="480"/>
-      </w:pPr>
-      <w:rPr/>
-    </w:lvl>
-    <w:lvl w:ilvl="2">
-      <w:start w:val="1"/>
-      <w:numFmt w:val="lowerRoman"/>
-      <w:lvlText w:val="%3."/>
-      <w:lvlJc w:val="start"/>
-      <w:pPr>
-        <w:tabs>
-          <w:tab w:val="num" w:pos="0"/>
-        </w:tabs>
-        <w:ind w:start="2160" w:hanging="480"/>
-      </w:pPr>
-      <w:rPr/>
-    </w:lvl>
-    <w:lvl w:ilvl="3">
-      <w:start w:val="1"/>
-      <w:numFmt w:val="decimal"/>
-      <w:lvlText w:val="%4."/>
-      <w:lvlJc w:val="start"/>
-      <w:pPr>
-        <w:tabs>
-          <w:tab w:val="num" w:pos="0"/>
-        </w:tabs>
-        <w:ind w:start="2880" w:hanging="480"/>
-      </w:pPr>
-      <w:rPr/>
-    </w:lvl>
-    <w:lvl w:ilvl="4">
-      <w:start w:val="1"/>
-      <w:numFmt w:val="lowerLetter"/>
-      <w:lvlText w:val="%5."/>
-      <w:lvlJc w:val="start"/>
-      <w:pPr>
-        <w:tabs>
-          <w:tab w:val="num" w:pos="0"/>
-        </w:tabs>
-        <w:ind w:start="3600" w:hanging="480"/>
-      </w:pPr>
-      <w:rPr/>
-    </w:lvl>
-    <w:lvl w:ilvl="5">
-      <w:start w:val="1"/>
-      <w:numFmt w:val="lowerRoman"/>
-      <w:lvlText w:val="%6."/>
-      <w:lvlJc w:val="start"/>
-      <w:pPr>
-        <w:tabs>
-          <w:tab w:val="num" w:pos="0"/>
-        </w:tabs>
-        <w:ind w:start="4320" w:hanging="480"/>
-      </w:pPr>
-      <w:rPr/>
-    </w:lvl>
-    <w:lvl w:ilvl="6">
-      <w:start w:val="1"/>
-      <w:numFmt w:val="decimal"/>
-      <w:lvlText w:val="%7."/>
-      <w:lvlJc w:val="start"/>
-      <w:pPr>
-        <w:tabs>
-          <w:tab w:val="num" w:pos="0"/>
-        </w:tabs>
-        <w:ind w:start="5040" w:hanging="480"/>
-      </w:pPr>
-      <w:rPr/>
-    </w:lvl>
-    <w:lvl w:ilvl="7">
-      <w:start w:val="1"/>
-      <w:numFmt w:val="lowerLetter"/>
-      <w:lvlText w:val="%8."/>
-      <w:lvlJc w:val="start"/>
-      <w:pPr>
-        <w:tabs>
-          <w:tab w:val="num" w:pos="0"/>
-        </w:tabs>
-        <w:ind w:start="5760" w:hanging="480"/>
-      </w:pPr>
-      <w:rPr/>
-    </w:lvl>
-    <w:lvl w:ilvl="8">
-      <w:start w:val="1"/>
-      <w:numFmt w:val="lowerRoman"/>
-      <w:lvlText w:val="%9."/>
-      <w:lvlJc w:val="start"/>
-      <w:pPr>
-        <w:tabs>
-          <w:tab w:val="num" w:pos="0"/>
-        </w:tabs>
-        <w:ind w:start="6480" w:hanging="480"/>
-      </w:pPr>
-      <w:rPr/>
-    </w:lvl>
-  </w:abstractNum>
-  <w:abstractNum w:abstractNumId="5">
-    <w:lvl w:ilvl="0">
-      <w:start w:val="1"/>
-      <w:numFmt w:val="decimal"/>
-      <w:lvlText w:val="%1."/>
-      <w:lvlJc w:val="start"/>
-      <w:pPr>
-        <w:tabs>
-          <w:tab w:val="num" w:pos="0"/>
-        </w:tabs>
-        <w:ind w:start="720" w:hanging="480"/>
-      </w:pPr>
-      <w:rPr/>
-    </w:lvl>
-    <w:lvl w:ilvl="1">
-      <w:start w:val="1"/>
-      <w:numFmt w:val="lowerLetter"/>
-      <w:lvlText w:val="%2."/>
-      <w:lvlJc w:val="start"/>
-      <w:pPr>
-        <w:tabs>
-          <w:tab w:val="num" w:pos="0"/>
-        </w:tabs>
-        <w:ind w:start="1440" w:hanging="480"/>
-      </w:pPr>
-      <w:rPr/>
-    </w:lvl>
-    <w:lvl w:ilvl="2">
-      <w:start w:val="1"/>
-      <w:numFmt w:val="lowerRoman"/>
-      <w:lvlText w:val="%3."/>
-      <w:lvlJc w:val="start"/>
-      <w:pPr>
-        <w:tabs>
-          <w:tab w:val="num" w:pos="0"/>
-        </w:tabs>
-        <w:ind w:start="2160" w:hanging="480"/>
-      </w:pPr>
-      <w:rPr/>
-    </w:lvl>
-    <w:lvl w:ilvl="3">
-      <w:start w:val="1"/>
-      <w:numFmt w:val="decimal"/>
-      <w:lvlText w:val="%4."/>
-      <w:lvlJc w:val="start"/>
-      <w:pPr>
-        <w:tabs>
-          <w:tab w:val="num" w:pos="0"/>
-        </w:tabs>
-        <w:ind w:start="2880" w:hanging="480"/>
-      </w:pPr>
-      <w:rPr/>
-    </w:lvl>
-    <w:lvl w:ilvl="4">
-      <w:start w:val="1"/>
-      <w:numFmt w:val="lowerLetter"/>
-      <w:lvlText w:val="%5."/>
-      <w:lvlJc w:val="start"/>
-      <w:pPr>
-        <w:tabs>
-          <w:tab w:val="num" w:pos="0"/>
-        </w:tabs>
-        <w:ind w:start="3600" w:hanging="480"/>
-      </w:pPr>
-      <w:rPr/>
-    </w:lvl>
-    <w:lvl w:ilvl="5">
-      <w:start w:val="1"/>
-      <w:numFmt w:val="lowerRoman"/>
-      <w:lvlText w:val="%6."/>
-      <w:lvlJc w:val="start"/>
-      <w:pPr>
-        <w:tabs>
-          <w:tab w:val="num" w:pos="0"/>
-        </w:tabs>
-        <w:ind w:start="4320" w:hanging="480"/>
-      </w:pPr>
-      <w:rPr/>
-    </w:lvl>
-    <w:lvl w:ilvl="6">
-      <w:start w:val="1"/>
-      <w:numFmt w:val="decimal"/>
-      <w:lvlText w:val="%7."/>
-      <w:lvlJc w:val="start"/>
-      <w:pPr>
-        <w:tabs>
-          <w:tab w:val="num" w:pos="0"/>
-        </w:tabs>
-        <w:ind w:start="5040" w:hanging="480"/>
-      </w:pPr>
-      <w:rPr/>
-    </w:lvl>
-    <w:lvl w:ilvl="7">
-      <w:start w:val="1"/>
-      <w:numFmt w:val="lowerLetter"/>
-      <w:lvlText w:val="%8."/>
-      <w:lvlJc w:val="start"/>
-      <w:pPr>
-        <w:tabs>
-          <w:tab w:val="num" w:pos="0"/>
-        </w:tabs>
-        <w:ind w:start="5760" w:hanging="480"/>
-      </w:pPr>
-      <w:rPr/>
-    </w:lvl>
-    <w:lvl w:ilvl="8">
-      <w:start w:val="1"/>
-      <w:numFmt w:val="lowerRoman"/>
-      <w:lvlText w:val="%9."/>
-      <w:lvlJc w:val="start"/>
-      <w:pPr>
-        <w:tabs>
-          <w:tab w:val="num" w:pos="0"/>
-        </w:tabs>
-        <w:ind w:start="6480" w:hanging="480"/>
-      </w:pPr>
-      <w:rPr/>
-    </w:lvl>
-  </w:abstractNum>
-  <w:abstractNum w:abstractNumId="6">
-    <w:lvl w:ilvl="0">
-      <w:start w:val="1"/>
-      <w:numFmt w:val="decimal"/>
-      <w:lvlText w:val="%1."/>
-      <w:lvlJc w:val="start"/>
-      <w:pPr>
-        <w:tabs>
-          <w:tab w:val="num" w:pos="0"/>
-        </w:tabs>
-        <w:ind w:start="720" w:hanging="480"/>
-      </w:pPr>
-      <w:rPr/>
-    </w:lvl>
-    <w:lvl w:ilvl="1">
-      <w:start w:val="1"/>
-      <w:numFmt w:val="lowerLetter"/>
-      <w:lvlText w:val="%2."/>
-      <w:lvlJc w:val="start"/>
-      <w:pPr>
-        <w:tabs>
-          <w:tab w:val="num" w:pos="0"/>
-        </w:tabs>
-        <w:ind w:start="1440" w:hanging="480"/>
-      </w:pPr>
-      <w:rPr/>
-    </w:lvl>
-    <w:lvl w:ilvl="2">
-      <w:start w:val="1"/>
-      <w:numFmt w:val="lowerRoman"/>
-      <w:lvlText w:val="%3."/>
-      <w:lvlJc w:val="start"/>
-      <w:pPr>
-        <w:tabs>
-          <w:tab w:val="num" w:pos="0"/>
-        </w:tabs>
-        <w:ind w:start="2160" w:hanging="480"/>
-      </w:pPr>
-      <w:rPr/>
-    </w:lvl>
-    <w:lvl w:ilvl="3">
-      <w:start w:val="1"/>
-      <w:numFmt w:val="decimal"/>
-      <w:lvlText w:val="%4."/>
-      <w:lvlJc w:val="start"/>
-      <w:pPr>
-        <w:tabs>
-          <w:tab w:val="num" w:pos="0"/>
-        </w:tabs>
-        <w:ind w:start="2880" w:hanging="480"/>
-      </w:pPr>
-      <w:rPr/>
-    </w:lvl>
-    <w:lvl w:ilvl="4">
-      <w:start w:val="1"/>
-      <w:numFmt w:val="lowerLetter"/>
-      <w:lvlText w:val="%5."/>
-      <w:lvlJc w:val="start"/>
-      <w:pPr>
-        <w:tabs>
-          <w:tab w:val="num" w:pos="0"/>
-        </w:tabs>
-        <w:ind w:start="3600" w:hanging="480"/>
-      </w:pPr>
-      <w:rPr/>
-    </w:lvl>
-    <w:lvl w:ilvl="5">
-      <w:start w:val="1"/>
-      <w:numFmt w:val="lowerRoman"/>
-      <w:lvlText w:val="%6."/>
-      <w:lvlJc w:val="start"/>
-      <w:pPr>
-        <w:tabs>
-          <w:tab w:val="num" w:pos="0"/>
-        </w:tabs>
-        <w:ind w:start="4320" w:hanging="480"/>
-      </w:pPr>
-      <w:rPr/>
-    </w:lvl>
-    <w:lvl w:ilvl="6">
-      <w:start w:val="1"/>
-      <w:numFmt w:val="decimal"/>
-      <w:lvlText w:val="%7."/>
-      <w:lvlJc w:val="start"/>
-      <w:pPr>
-        <w:tabs>
-          <w:tab w:val="num" w:pos="0"/>
-        </w:tabs>
-        <w:ind w:start="5040" w:hanging="480"/>
-      </w:pPr>
-      <w:rPr/>
-    </w:lvl>
-    <w:lvl w:ilvl="7">
-      <w:start w:val="1"/>
-      <w:numFmt w:val="lowerLetter"/>
-      <w:lvlText w:val="%8."/>
-      <w:lvlJc w:val="start"/>
-      <w:pPr>
-        <w:tabs>
-          <w:tab w:val="num" w:pos="0"/>
-        </w:tabs>
-        <w:ind w:start="5760" w:hanging="480"/>
-      </w:pPr>
-      <w:rPr/>
-    </w:lvl>
-    <w:lvl w:ilvl="8">
-      <w:start w:val="1"/>
-      <w:numFmt w:val="lowerRoman"/>
-      <w:lvlText w:val="%9."/>
-      <w:lvlJc w:val="start"/>
-      <w:pPr>
-        <w:tabs>
-          <w:tab w:val="num" w:pos="0"/>
-        </w:tabs>
-        <w:ind w:start="6480" w:hanging="480"/>
-      </w:pPr>
-      <w:rPr/>
-    </w:lvl>
-  </w:abstractNum>
-  <w:abstractNum w:abstractNumId="7">
-    <w:lvl w:ilvl="0">
-      <w:start w:val="1"/>
-      <w:numFmt w:val="decimal"/>
-      <w:lvlText w:val="%1."/>
-      <w:lvlJc w:val="start"/>
-      <w:pPr>
-        <w:tabs>
-          <w:tab w:val="num" w:pos="0"/>
-        </w:tabs>
-        <w:ind w:start="720" w:hanging="480"/>
-      </w:pPr>
-      <w:rPr/>
-    </w:lvl>
-    <w:lvl w:ilvl="1">
-      <w:start w:val="1"/>
-      <w:numFmt w:val="lowerLetter"/>
-      <w:lvlText w:val="%2."/>
-      <w:lvlJc w:val="start"/>
-      <w:pPr>
-        <w:tabs>
-          <w:tab w:val="num" w:pos="0"/>
-        </w:tabs>
-        <w:ind w:start="1440" w:hanging="480"/>
-      </w:pPr>
-      <w:rPr/>
-    </w:lvl>
-    <w:lvl w:ilvl="2">
-      <w:start w:val="1"/>
-      <w:numFmt w:val="lowerRoman"/>
-      <w:lvlText w:val="%3."/>
-      <w:lvlJc w:val="start"/>
-      <w:pPr>
-        <w:tabs>
-          <w:tab w:val="num" w:pos="0"/>
-        </w:tabs>
-        <w:ind w:start="2160" w:hanging="480"/>
-      </w:pPr>
-      <w:rPr/>
-    </w:lvl>
-    <w:lvl w:ilvl="3">
-      <w:start w:val="1"/>
-      <w:numFmt w:val="decimal"/>
-      <w:lvlText w:val="%4."/>
-      <w:lvlJc w:val="start"/>
-      <w:pPr>
-        <w:tabs>
-          <w:tab w:val="num" w:pos="0"/>
-        </w:tabs>
-        <w:ind w:start="2880" w:hanging="480"/>
-      </w:pPr>
-      <w:rPr/>
-    </w:lvl>
-    <w:lvl w:ilvl="4">
-      <w:start w:val="1"/>
-      <w:numFmt w:val="lowerLetter"/>
-      <w:lvlText w:val="%5."/>
-      <w:lvlJc w:val="start"/>
-      <w:pPr>
-        <w:tabs>
-          <w:tab w:val="num" w:pos="0"/>
-        </w:tabs>
-        <w:ind w:start="3600" w:hanging="480"/>
-      </w:pPr>
-      <w:rPr/>
-    </w:lvl>
-    <w:lvl w:ilvl="5">
-      <w:start w:val="1"/>
-      <w:numFmt w:val="lowerRoman"/>
-      <w:lvlText w:val="%6."/>
-      <w:lvlJc w:val="start"/>
-      <w:pPr>
-        <w:tabs>
-          <w:tab w:val="num" w:pos="0"/>
-        </w:tabs>
-        <w:ind w:start="4320" w:hanging="480"/>
-      </w:pPr>
-      <w:rPr/>
-    </w:lvl>
-    <w:lvl w:ilvl="6">
-      <w:start w:val="1"/>
-      <w:numFmt w:val="decimal"/>
-      <w:lvlText w:val="%7."/>
-      <w:lvlJc w:val="start"/>
-      <w:pPr>
-        <w:tabs>
-          <w:tab w:val="num" w:pos="0"/>
-        </w:tabs>
-        <w:ind w:start="5040" w:hanging="480"/>
-      </w:pPr>
-      <w:rPr/>
-    </w:lvl>
-    <w:lvl w:ilvl="7">
-      <w:start w:val="1"/>
-      <w:numFmt w:val="lowerLetter"/>
-      <w:lvlText w:val="%8."/>
-      <w:lvlJc w:val="start"/>
-      <w:pPr>
-        <w:tabs>
-          <w:tab w:val="num" w:pos="0"/>
-        </w:tabs>
-        <w:ind w:start="5760" w:hanging="480"/>
-      </w:pPr>
-      <w:rPr/>
-    </w:lvl>
-    <w:lvl w:ilvl="8">
-      <w:start w:val="1"/>
-      <w:numFmt w:val="lowerRoman"/>
-      <w:lvlText w:val="%9."/>
-      <w:lvlJc w:val="start"/>
-      <w:pPr>
-        <w:tabs>
-          <w:tab w:val="num" w:pos="0"/>
-        </w:tabs>
-        <w:ind w:start="6480" w:hanging="480"/>
-      </w:pPr>
-      <w:rPr/>
-    </w:lvl>
-  </w:abstractNum>
-  <w:abstractNum w:abstractNumId="8">
-    <w:lvl w:ilvl="0">
-      <w:start w:val="1"/>
-      <w:numFmt w:val="decimal"/>
-      <w:lvlText w:val="%1."/>
-      <w:lvlJc w:val="start"/>
-      <w:pPr>
-        <w:tabs>
-          <w:tab w:val="num" w:pos="0"/>
-        </w:tabs>
-        <w:ind w:start="720" w:hanging="480"/>
-      </w:pPr>
-      <w:rPr/>
-    </w:lvl>
-    <w:lvl w:ilvl="1">
-      <w:start w:val="1"/>
-      <w:numFmt w:val="lowerLetter"/>
-      <w:lvlText w:val="%2."/>
-      <w:lvlJc w:val="start"/>
-      <w:pPr>
-        <w:tabs>
-          <w:tab w:val="num" w:pos="0"/>
-        </w:tabs>
-        <w:ind w:start="1440" w:hanging="480"/>
-      </w:pPr>
-      <w:rPr/>
-    </w:lvl>
-    <w:lvl w:ilvl="2">
-      <w:start w:val="1"/>
-      <w:numFmt w:val="lowerRoman"/>
-      <w:lvlText w:val="%3."/>
-      <w:lvlJc w:val="start"/>
-      <w:pPr>
-        <w:tabs>
-          <w:tab w:val="num" w:pos="0"/>
-        </w:tabs>
-        <w:ind w:start="2160" w:hanging="480"/>
-      </w:pPr>
-      <w:rPr/>
-    </w:lvl>
-    <w:lvl w:ilvl="3">
-      <w:start w:val="1"/>
-      <w:numFmt w:val="decimal"/>
-      <w:lvlText w:val="%4."/>
-      <w:lvlJc w:val="start"/>
-      <w:pPr>
-        <w:tabs>
-          <w:tab w:val="num" w:pos="0"/>
-        </w:tabs>
-        <w:ind w:start="2880" w:hanging="480"/>
-      </w:pPr>
-      <w:rPr/>
-    </w:lvl>
-    <w:lvl w:ilvl="4">
-      <w:start w:val="1"/>
-      <w:numFmt w:val="lowerLetter"/>
-      <w:lvlText w:val="%5."/>
-      <w:lvlJc w:val="start"/>
-      <w:pPr>
-        <w:tabs>
-          <w:tab w:val="num" w:pos="0"/>
-        </w:tabs>
-        <w:ind w:start="3600" w:hanging="480"/>
-      </w:pPr>
-      <w:rPr/>
-    </w:lvl>
-    <w:lvl w:ilvl="5">
-      <w:start w:val="1"/>
-      <w:numFmt w:val="lowerRoman"/>
-      <w:lvlText w:val="%6."/>
-      <w:lvlJc w:val="start"/>
-      <w:pPr>
-        <w:tabs>
-          <w:tab w:val="num" w:pos="0"/>
-        </w:tabs>
-        <w:ind w:start="4320" w:hanging="480"/>
-      </w:pPr>
-      <w:rPr/>
-    </w:lvl>
-    <w:lvl w:ilvl="6">
-      <w:start w:val="1"/>
-      <w:numFmt w:val="decimal"/>
-      <w:lvlText w:val="%7."/>
-      <w:lvlJc w:val="start"/>
-      <w:pPr>
-        <w:tabs>
-          <w:tab w:val="num" w:pos="0"/>
-        </w:tabs>
-        <w:ind w:start="5040" w:hanging="480"/>
-      </w:pPr>
-      <w:rPr/>
-    </w:lvl>
-    <w:lvl w:ilvl="7">
-      <w:start w:val="1"/>
-      <w:numFmt w:val="lowerLetter"/>
-      <w:lvlText w:val="%8."/>
-      <w:lvlJc w:val="start"/>
-      <w:pPr>
-        <w:tabs>
-          <w:tab w:val="num" w:pos="0"/>
-        </w:tabs>
-        <w:ind w:start="5760" w:hanging="480"/>
-      </w:pPr>
-      <w:rPr/>
-    </w:lvl>
-    <w:lvl w:ilvl="8">
-      <w:start w:val="1"/>
-      <w:numFmt w:val="lowerRoman"/>
-      <w:lvlText w:val="%9."/>
-      <w:lvlJc w:val="start"/>
-      <w:pPr>
-        <w:tabs>
-          <w:tab w:val="num" w:pos="0"/>
-        </w:tabs>
-        <w:ind w:start="6480" w:hanging="480"/>
-      </w:pPr>
-      <w:rPr/>
-    </w:lvl>
-  </w:abstractNum>
-  <w:abstractNum w:abstractNumId="9">
     <w:lvl w:ilvl="0">
       <w:start w:val="1"/>
       <w:numFmt w:val="none"/>
@@ -2972,60 +2258,6 @@
   </w:num>
   <w:num w:numId="3">
     <w:abstractNumId w:val="3"/>
-  </w:num>
-  <w:num w:numId="4">
-    <w:abstractNumId w:val="4"/>
-  </w:num>
-  <w:num w:numId="5">
-    <w:abstractNumId w:val="5"/>
-  </w:num>
-  <w:num w:numId="6">
-    <w:abstractNumId w:val="6"/>
-  </w:num>
-  <w:num w:numId="7">
-    <w:abstractNumId w:val="7"/>
-  </w:num>
-  <w:num w:numId="8">
-    <w:abstractNumId w:val="8"/>
-  </w:num>
-  <w:num w:numId="9">
-    <w:abstractNumId w:val="9"/>
-  </w:num>
-  <w:num w:numId="10">
-    <w:abstractNumId w:val="2"/>
-    <w:lvlOverride w:ilvl="0">
-      <w:startOverride w:val="1"/>
-    </w:lvlOverride>
-  </w:num>
-  <w:num w:numId="11">
-    <w:abstractNumId w:val="2"/>
-  </w:num>
-  <w:num w:numId="12">
-    <w:abstractNumId w:val="2"/>
-  </w:num>
-  <w:num w:numId="13">
-    <w:abstractNumId w:val="2"/>
-  </w:num>
-  <w:num w:numId="14">
-    <w:abstractNumId w:val="2"/>
-    <w:lvlOverride w:ilvl="0">
-      <w:startOverride w:val="1"/>
-    </w:lvlOverride>
-  </w:num>
-  <w:num w:numId="15">
-    <w:abstractNumId w:val="2"/>
-  </w:num>
-  <w:num w:numId="16">
-    <w:abstractNumId w:val="2"/>
-  </w:num>
-  <w:num w:numId="17">
-    <w:abstractNumId w:val="2"/>
-  </w:num>
-  <w:num w:numId="18">
-    <w:abstractNumId w:val="2"/>
-  </w:num>
-  <w:num w:numId="19">
-    <w:abstractNumId w:val="2"/>
   </w:num>
 </w:numbering>
 </file>
@@ -3054,7 +2286,7 @@
     <w:pPr>
       <w:widowControl/>
       <w:suppressAutoHyphens w:val="true"/>
-      <w:overflowPunct w:val="true"/>
+      <w:overflowPunct w:val="false"/>
       <w:bidi w:val="0"/>
       <w:spacing w:before="0" w:after="0"/>
       <w:jc w:val="start"/>
@@ -3193,7 +2425,7 @@
       <w:keepLines/>
       <w:widowControl/>
       <w:suppressAutoHyphens w:val="true"/>
-      <w:overflowPunct w:val="true"/>
+      <w:overflowPunct w:val="false"/>
       <w:bidi w:val="0"/>
       <w:spacing w:before="283" w:after="113"/>
       <w:jc w:val="start"/>
@@ -3402,7 +2634,7 @@
     <w:pPr>
       <w:widowControl/>
       <w:suppressAutoHyphens w:val="true"/>
-      <w:overflowPunct w:val="true"/>
+      <w:overflowPunct w:val="false"/>
       <w:bidi w:val="0"/>
       <w:spacing w:lineRule="auto" w:line="300" w:before="170" w:after="170"/>
       <w:jc w:val="start"/>
@@ -3423,7 +2655,7 @@
     <w:pPr>
       <w:widowControl/>
       <w:suppressAutoHyphens w:val="true"/>
-      <w:overflowPunct w:val="false"/>
+      <w:overflowPunct w:val="true"/>
       <w:bidi w:val="0"/>
       <w:spacing w:before="567" w:after="0"/>
       <w:jc w:val="start"/>
@@ -3443,7 +2675,7 @@
     <w:pPr>
       <w:widowControl/>
       <w:suppressAutoHyphens w:val="true"/>
-      <w:overflowPunct w:val="true"/>
+      <w:overflowPunct w:val="false"/>
       <w:bidi w:val="0"/>
       <w:spacing w:lineRule="atLeast" w:line="323" w:before="283" w:after="0"/>
       <w:ind w:start="0" w:end="0"/>
@@ -3466,7 +2698,7 @@
     <w:pPr>
       <w:widowControl/>
       <w:suppressAutoHyphens w:val="true"/>
-      <w:overflowPunct w:val="true"/>
+      <w:overflowPunct w:val="false"/>
       <w:bidi w:val="0"/>
       <w:spacing w:before="170" w:after="283"/>
       <w:jc w:val="center"/>
@@ -3489,7 +2721,7 @@
       <w:pageBreakBefore w:val="false"/>
       <w:widowControl/>
       <w:suppressAutoHyphens w:val="true"/>
-      <w:overflowPunct w:val="true"/>
+      <w:overflowPunct w:val="false"/>
       <w:bidi w:val="0"/>
       <w:spacing w:before="0" w:after="567"/>
       <w:jc w:val="center"/>
@@ -3513,7 +2745,7 @@
       <w:widowControl/>
       <w:suppressLineNumbers/>
       <w:suppressAutoHyphens w:val="true"/>
-      <w:overflowPunct w:val="true"/>
+      <w:overflowPunct w:val="false"/>
       <w:bidi w:val="0"/>
       <w:spacing w:before="0" w:after="0"/>
       <w:ind w:hanging="340" w:start="340"/>
@@ -3541,7 +2773,7 @@
       </w:pBdr>
       <w:shd w:val="clear" w:fill="FAFAFA"/>
       <w:suppressAutoHyphens w:val="true"/>
-      <w:overflowPunct w:val="true"/>
+      <w:overflowPunct w:val="false"/>
       <w:bidi w:val="0"/>
       <w:spacing w:lineRule="auto" w:line="276" w:before="283" w:after="283"/>
       <w:ind w:hanging="0" w:start="0"/>
@@ -3563,7 +2795,7 @@
       <w:widowControl w:val="false"/>
       <w:suppressLineNumbers/>
       <w:suppressAutoHyphens w:val="true"/>
-      <w:overflowPunct w:val="true"/>
+      <w:overflowPunct w:val="false"/>
       <w:bidi w:val="0"/>
       <w:spacing w:before="0" w:after="0"/>
       <w:jc w:val="start"/>
@@ -3598,7 +2830,7 @@
     <w:pPr>
       <w:widowControl/>
       <w:suppressAutoHyphens w:val="true"/>
-      <w:overflowPunct w:val="true"/>
+      <w:overflowPunct w:val="false"/>
       <w:bidi w:val="0"/>
       <w:spacing w:before="0" w:after="0"/>
       <w:jc w:val="start"/>
@@ -3621,7 +2853,7 @@
     <w:pPr>
       <w:widowControl/>
       <w:suppressAutoHyphens w:val="true"/>
-      <w:overflowPunct w:val="true"/>
+      <w:overflowPunct w:val="false"/>
       <w:bidi w:val="0"/>
       <w:spacing w:before="60" w:after="120"/>
       <w:jc w:val="start"/>
@@ -3648,7 +2880,7 @@
       </w:pBdr>
       <w:shd w:val="clear" w:fill="455A64"/>
       <w:suppressAutoHyphens w:val="true"/>
-      <w:overflowPunct w:val="true"/>
+      <w:overflowPunct w:val="false"/>
       <w:bidi w:val="0"/>
       <w:spacing w:before="57" w:after="283"/>
       <w:contextualSpacing/>
@@ -3670,7 +2902,7 @@
     <w:pPr>
       <w:widowControl/>
       <w:suppressAutoHyphens w:val="true"/>
-      <w:overflowPunct w:val="false"/>
+      <w:overflowPunct w:val="true"/>
       <w:bidi w:val="0"/>
       <w:spacing w:before="0" w:after="283"/>
       <w:jc w:val="start"/>
@@ -3690,7 +2922,7 @@
     <w:pPr>
       <w:widowControl/>
       <w:suppressAutoHyphens w:val="true"/>
-      <w:overflowPunct w:val="false"/>
+      <w:overflowPunct w:val="true"/>
       <w:bidi w:val="0"/>
       <w:spacing w:before="113" w:after="113"/>
       <w:jc w:val="start"/>
@@ -3717,7 +2949,7 @@
       </w:pBdr>
       <w:shd w:val="clear" w:fill="455A64"/>
       <w:suppressAutoHyphens w:val="true"/>
-      <w:overflowPunct w:val="true"/>
+      <w:overflowPunct w:val="false"/>
       <w:bidi w:val="0"/>
       <w:spacing w:lineRule="auto" w:line="276" w:before="0" w:after="0"/>
       <w:jc w:val="start"/>
@@ -3737,7 +2969,7 @@
     <w:pPr>
       <w:widowControl/>
       <w:suppressAutoHyphens w:val="true"/>
-      <w:overflowPunct w:val="false"/>
+      <w:overflowPunct w:val="true"/>
       <w:bidi w:val="0"/>
       <w:spacing w:before="0" w:after="0"/>
       <w:ind w:hanging="340" w:start="737"/>
@@ -3760,7 +2992,7 @@
     <w:pPr>
       <w:widowControl/>
       <w:suppressAutoHyphens w:val="true"/>
-      <w:overflowPunct w:val="false"/>
+      <w:overflowPunct w:val="true"/>
       <w:bidi w:val="0"/>
       <w:spacing w:lineRule="auto" w:line="324" w:before="0" w:after="40"/>
       <w:ind w:firstLine="454"/>
@@ -3788,7 +3020,7 @@
       </w:pBdr>
       <w:shd w:val="clear" w:fill="455A64"/>
       <w:suppressAutoHyphens w:val="true"/>
-      <w:overflowPunct w:val="true"/>
+      <w:overflowPunct w:val="false"/>
       <w:bidi w:val="0"/>
       <w:spacing w:lineRule="auto" w:line="276" w:before="0" w:after="0"/>
       <w:jc w:val="start"/>
@@ -3816,7 +3048,7 @@
       </w:pBdr>
       <w:shd w:val="clear" w:fill="455A64"/>
       <w:suppressAutoHyphens w:val="true"/>
-      <w:overflowPunct w:val="true"/>
+      <w:overflowPunct w:val="false"/>
       <w:bidi w:val="0"/>
       <w:spacing w:lineRule="auto" w:line="276" w:before="0" w:after="0"/>
       <w:jc w:val="start"/>
@@ -3852,7 +3084,7 @@
     <w:pPr>
       <w:widowControl/>
       <w:suppressAutoHyphens w:val="true"/>
-      <w:overflowPunct w:val="true"/>
+      <w:overflowPunct w:val="false"/>
       <w:bidi w:val="0"/>
       <w:spacing w:before="0" w:after="0"/>
       <w:jc w:val="start"/>
@@ -3876,7 +3108,7 @@
       <w:widowControl/>
       <w:shd w:val="clear" w:fill="E0E0E0"/>
       <w:suppressAutoHyphens w:val="true"/>
-      <w:overflowPunct w:val="true"/>
+      <w:overflowPunct w:val="false"/>
       <w:bidi w:val="0"/>
       <w:spacing w:before="170" w:after="170"/>
       <w:jc w:val="start"/>
@@ -3898,7 +3130,7 @@
       <w:keepLines/>
       <w:widowControl w:val="false"/>
       <w:suppressAutoHyphens w:val="true"/>
-      <w:overflowPunct w:val="false"/>
+      <w:overflowPunct w:val="true"/>
       <w:bidi w:val="0"/>
       <w:spacing w:lineRule="auto" w:line="240" w:before="170" w:after="60"/>
       <w:jc w:val="start"/>
@@ -3926,7 +3158,7 @@
       <w:keepLines/>
       <w:widowControl w:val="false"/>
       <w:suppressAutoHyphens w:val="true"/>
-      <w:overflowPunct w:val="false"/>
+      <w:overflowPunct w:val="true"/>
       <w:bidi w:val="0"/>
       <w:spacing w:lineRule="exact" w:line="298" w:before="0" w:after="240"/>
       <w:ind w:start="397"/>
@@ -3954,7 +3186,7 @@
       <w:widowControl/>
       <w:shd w:val="clear" w:fill="F5F5F5"/>
       <w:suppressAutoHyphens w:val="true"/>
-      <w:overflowPunct w:val="true"/>
+      <w:overflowPunct w:val="false"/>
       <w:bidi w:val="0"/>
       <w:spacing w:lineRule="auto" w:line="276" w:before="0" w:after="0"/>
       <w:ind w:start="283"/>
@@ -3982,7 +3214,7 @@
       </w:pBdr>
       <w:shd w:val="clear" w:fill="455A64"/>
       <w:suppressAutoHyphens w:val="true"/>
-      <w:overflowPunct w:val="true"/>
+      <w:overflowPunct w:val="false"/>
       <w:bidi w:val="0"/>
       <w:spacing w:before="0" w:after="0"/>
       <w:jc w:val="start"/>
@@ -4002,7 +3234,7 @@
     <w:pPr>
       <w:widowControl/>
       <w:suppressAutoHyphens w:val="true"/>
-      <w:overflowPunct w:val="true"/>
+      <w:overflowPunct w:val="false"/>
       <w:bidi w:val="0"/>
       <w:spacing w:before="0" w:after="113"/>
       <w:jc w:val="start"/>
@@ -4029,7 +3261,7 @@
     <w:pPr>
       <w:widowControl/>
       <w:suppressAutoHyphens w:val="true"/>
-      <w:overflowPunct w:val="true"/>
+      <w:overflowPunct w:val="false"/>
       <w:bidi w:val="0"/>
       <w:spacing w:lineRule="auto" w:line="276" w:before="0" w:after="0"/>
       <w:jc w:val="start"/>
@@ -4057,7 +3289,7 @@
       </w:pBdr>
       <w:shd w:val="clear" w:fill="FAFAFA"/>
       <w:suppressAutoHyphens w:val="true"/>
-      <w:overflowPunct w:val="true"/>
+      <w:overflowPunct w:val="false"/>
       <w:bidi w:val="0"/>
       <w:spacing w:lineRule="auto" w:line="276" w:before="283" w:after="283"/>
       <w:ind w:start="0"/>
@@ -4072,8 +3304,8 @@
       <w:lang w:val="en-GB" w:eastAsia="zh-CN" w:bidi="hi-IN"/>
     </w:rPr>
   </w:style>
-  <w:style w:type="paragraph" w:styleId="BlockQuotationuser">
-    <w:name w:val="Block Quotation (user)"/>
+  <w:style w:type="paragraph" w:styleId="BlockQuotation">
+    <w:name w:val="Block Quotation"/>
     <w:basedOn w:val="Normal"/>
     <w:qFormat/>
     <w:pPr>
@@ -4189,7 +3421,7 @@
       </w:pBdr>
       <w:shd w:val="clear" w:fill="455A64"/>
       <w:suppressAutoHyphens w:val="true"/>
-      <w:overflowPunct w:val="true"/>
+      <w:overflowPunct w:val="false"/>
       <w:bidi w:val="0"/>
       <w:spacing w:before="0" w:after="0"/>
       <w:jc w:val="start"/>
@@ -4215,7 +3447,7 @@
         <w:right w:val="dotted" w:sz="4" w:space="17" w:color="616161"/>
       </w:pBdr>
       <w:suppressAutoHyphens w:val="true"/>
-      <w:overflowPunct w:val="true"/>
+      <w:overflowPunct w:val="false"/>
       <w:bidi w:val="0"/>
       <w:spacing w:lineRule="auto" w:line="300" w:before="283" w:after="283"/>
       <w:ind w:start="0" w:end="0"/>
@@ -4236,7 +3468,7 @@
     <w:pPr>
       <w:widowControl/>
       <w:suppressAutoHyphens w:val="true"/>
-      <w:overflowPunct w:val="true"/>
+      <w:overflowPunct w:val="false"/>
       <w:bidi w:val="0"/>
       <w:spacing w:before="283" w:after="57"/>
       <w:jc w:val="start"/>
@@ -4270,7 +3502,7 @@
         <w:tab w:val="right" w:pos="9026" w:leader="none"/>
       </w:tabs>
       <w:suppressAutoHyphens w:val="true"/>
-      <w:overflowPunct w:val="true"/>
+      <w:overflowPunct w:val="false"/>
       <w:bidi w:val="0"/>
       <w:spacing w:lineRule="auto" w:line="240" w:before="0" w:after="0"/>
       <w:jc w:val="start"/>
@@ -4291,7 +3523,7 @@
     <w:pPr>
       <w:widowControl/>
       <w:suppressAutoHyphens w:val="true"/>
-      <w:overflowPunct w:val="true"/>
+      <w:overflowPunct w:val="false"/>
       <w:bidi w:val="0"/>
       <w:spacing w:before="0" w:after="0"/>
       <w:jc w:val="start"/>
@@ -4382,7 +3614,7 @@
     <w:pPr>
       <w:widowControl/>
       <w:suppressAutoHyphens w:val="true"/>
-      <w:overflowPunct w:val="true"/>
+      <w:overflowPunct w:val="false"/>
       <w:bidi w:val="0"/>
       <w:spacing w:lineRule="auto" w:line="276" w:before="0" w:after="200"/>
       <w:jc w:val="both"/>
@@ -4404,7 +3636,7 @@
     <w:pPr>
       <w:widowControl/>
       <w:suppressAutoHyphens w:val="true"/>
-      <w:overflowPunct w:val="true"/>
+      <w:overflowPunct w:val="false"/>
       <w:bidi w:val="0"/>
       <w:spacing w:lineRule="auto" w:line="276" w:before="283" w:after="0"/>
       <w:ind w:start="1871" w:end="1871"/>
@@ -4428,7 +3660,7 @@
     <w:pPr>
       <w:widowControl/>
       <w:suppressAutoHyphens w:val="true"/>
-      <w:overflowPunct w:val="true"/>
+      <w:overflowPunct w:val="false"/>
       <w:bidi w:val="0"/>
       <w:spacing w:lineRule="auto" w:line="276" w:before="113" w:after="113"/>
       <w:jc w:val="start"/>
@@ -4448,7 +3680,7 @@
     <w:pPr>
       <w:widowControl/>
       <w:suppressAutoHyphens w:val="true"/>
-      <w:overflowPunct w:val="true"/>
+      <w:overflowPunct w:val="false"/>
       <w:bidi w:val="0"/>
       <w:spacing w:lineRule="auto" w:line="276" w:before="0" w:after="283"/>
       <w:jc w:val="start"/>
@@ -4462,13 +3694,13 @@
       <w:lang w:val="en-GB" w:eastAsia="zh-CN" w:bidi="hi-IN"/>
     </w:rPr>
   </w:style>
-  <w:style w:type="paragraph" w:styleId="FrameContentsuser">
-    <w:name w:val="Frame Contents (user)"/>
-    <w:qFormat/>
-    <w:pPr>
-      <w:widowControl/>
-      <w:suppressAutoHyphens w:val="true"/>
-      <w:overflowPunct w:val="true"/>
+  <w:style w:type="paragraph" w:styleId="FrameContents">
+    <w:name w:val="Frame Contents"/>
+    <w:qFormat/>
+    <w:pPr>
+      <w:widowControl/>
+      <w:suppressAutoHyphens w:val="true"/>
+      <w:overflowPunct w:val="false"/>
       <w:bidi w:val="0"/>
       <w:spacing w:before="0" w:after="0"/>
       <w:jc w:val="start"/>
@@ -4490,7 +3722,7 @@
       <w:widowControl/>
       <w:shd w:val="clear" w:fill="E8EAF6"/>
       <w:suppressAutoHyphens w:val="true"/>
-      <w:overflowPunct w:val="true"/>
+      <w:overflowPunct w:val="false"/>
       <w:bidi w:val="0"/>
       <w:spacing w:before="0" w:after="170"/>
       <w:jc w:val="start"/>
@@ -4512,7 +3744,7 @@
       <w:widowControl/>
       <w:shd w:val="clear" w:fill="EDE7F6"/>
       <w:suppressAutoHyphens w:val="true"/>
-      <w:overflowPunct w:val="true"/>
+      <w:overflowPunct w:val="false"/>
       <w:bidi w:val="0"/>
       <w:spacing w:before="0" w:after="283"/>
       <w:ind w:start="567" w:end="567"/>
@@ -4534,7 +3766,7 @@
     <w:pPr>
       <w:widowControl/>
       <w:suppressAutoHyphens w:val="true"/>
-      <w:overflowPunct w:val="true"/>
+      <w:overflowPunct w:val="false"/>
       <w:bidi w:val="0"/>
       <w:spacing w:before="283" w:after="0"/>
       <w:jc w:val="start"/>
@@ -4556,7 +3788,7 @@
     <w:pPr>
       <w:widowControl/>
       <w:suppressAutoHyphens w:val="true"/>
-      <w:overflowPunct w:val="true"/>
+      <w:overflowPunct w:val="false"/>
       <w:bidi w:val="0"/>
       <w:spacing w:lineRule="auto" w:line="276" w:before="283" w:after="0"/>
       <w:jc w:val="start"/>
@@ -4577,7 +3809,7 @@
     <w:pPr>
       <w:widowControl/>
       <w:suppressAutoHyphens w:val="true"/>
-      <w:overflowPunct w:val="true"/>
+      <w:overflowPunct w:val="false"/>
       <w:bidi w:val="0"/>
       <w:spacing w:before="57" w:after="567"/>
       <w:ind w:end="1928"/>
@@ -4600,7 +3832,7 @@
     <w:pPr>
       <w:widowControl/>
       <w:suppressAutoHyphens w:val="true"/>
-      <w:overflowPunct w:val="true"/>
+      <w:overflowPunct w:val="false"/>
       <w:bidi w:val="0"/>
       <w:spacing w:before="0" w:after="283"/>
       <w:jc w:val="end"/>
@@ -4621,7 +3853,7 @@
     <w:pPr>
       <w:widowControl/>
       <w:suppressAutoHyphens w:val="true"/>
-      <w:overflowPunct w:val="true"/>
+      <w:overflowPunct w:val="false"/>
       <w:bidi w:val="0"/>
       <w:spacing w:before="0" w:after="0"/>
       <w:jc w:val="start"/>
@@ -4642,7 +3874,7 @@
     <w:pPr>
       <w:widowControl/>
       <w:suppressAutoHyphens w:val="true"/>
-      <w:overflowPunct w:val="true"/>
+      <w:overflowPunct w:val="false"/>
       <w:bidi w:val="0"/>
       <w:spacing w:before="0" w:after="0"/>
       <w:jc w:val="start"/>
@@ -4664,7 +3896,7 @@
       <w:widowControl/>
       <w:shd w:val="clear" w:fill="F5F5F5"/>
       <w:suppressAutoHyphens w:val="true"/>
-      <w:overflowPunct w:val="true"/>
+      <w:overflowPunct w:val="false"/>
       <w:bidi w:val="0"/>
       <w:spacing w:before="0" w:after="0"/>
       <w:jc w:val="start"/>
@@ -4688,7 +3920,7 @@
       <w:pageBreakBefore w:val="false"/>
       <w:widowControl/>
       <w:suppressAutoHyphens w:val="true"/>
-      <w:overflowPunct w:val="true"/>
+      <w:overflowPunct w:val="false"/>
       <w:bidi w:val="0"/>
       <w:spacing w:before="567" w:after="283"/>
       <w:jc w:val="center"/>
@@ -4718,7 +3950,7 @@
       </w:pBdr>
       <w:shd w:val="clear" w:fill="455A64"/>
       <w:suppressAutoHyphens w:val="true"/>
-      <w:overflowPunct w:val="false"/>
+      <w:overflowPunct w:val="true"/>
       <w:bidi w:val="0"/>
       <w:spacing w:lineRule="auto" w:line="276" w:before="283" w:after="0"/>
       <w:jc w:val="start"/>
@@ -4740,7 +3972,7 @@
     <w:pPr>
       <w:widowControl/>
       <w:suppressAutoHyphens w:val="true"/>
-      <w:overflowPunct w:val="false"/>
+      <w:overflowPunct w:val="true"/>
       <w:bidi w:val="0"/>
       <w:spacing w:lineRule="auto" w:line="276" w:before="283" w:after="0"/>
       <w:jc w:val="start"/>
@@ -4760,7 +3992,7 @@
     <w:pPr>
       <w:widowControl/>
       <w:suppressAutoHyphens w:val="true"/>
-      <w:overflowPunct w:val="true"/>
+      <w:overflowPunct w:val="false"/>
       <w:bidi w:val="0"/>
       <w:spacing w:lineRule="auto" w:line="360" w:before="283" w:after="113"/>
       <w:ind w:start="964" w:end="964"/>
@@ -4784,7 +4016,7 @@
     <w:pPr>
       <w:widowControl/>
       <w:suppressAutoHyphens w:val="true"/>
-      <w:overflowPunct w:val="true"/>
+      <w:overflowPunct w:val="false"/>
       <w:bidi w:val="0"/>
       <w:spacing w:lineRule="auto" w:line="276" w:before="57" w:after="283"/>
       <w:ind w:start="964" w:end="964"/>
@@ -4807,7 +4039,7 @@
       <w:keepNext w:val="true"/>
       <w:widowControl/>
       <w:suppressAutoHyphens w:val="true"/>
-      <w:overflowPunct w:val="true"/>
+      <w:overflowPunct w:val="false"/>
       <w:bidi w:val="0"/>
       <w:spacing w:before="170" w:after="57"/>
       <w:ind w:start="0"/>
@@ -4842,7 +4074,7 @@
     <w:pPr>
       <w:widowControl/>
       <w:suppressAutoHyphens w:val="true"/>
-      <w:overflowPunct w:val="true"/>
+      <w:overflowPunct w:val="false"/>
       <w:bidi w:val="0"/>
       <w:spacing w:before="57" w:after="57"/>
       <w:jc w:val="start"/>
@@ -4874,7 +4106,7 @@
     <w:pPr>
       <w:widowControl/>
       <w:suppressAutoHyphens w:val="true"/>
-      <w:overflowPunct w:val="true"/>
+      <w:overflowPunct w:val="false"/>
       <w:bidi w:val="0"/>
       <w:spacing w:lineRule="auto" w:line="240" w:before="0" w:after="0"/>
       <w:contextualSpacing/>
@@ -4895,7 +4127,7 @@
     <w:pPr>
       <w:widowControl/>
       <w:suppressAutoHyphens w:val="true"/>
-      <w:overflowPunct w:val="true"/>
+      <w:overflowPunct w:val="false"/>
       <w:bidi w:val="0"/>
       <w:spacing w:before="0" w:after="0"/>
       <w:jc w:val="center"/>
@@ -4916,7 +4148,7 @@
     <w:pPr>
       <w:widowControl/>
       <w:suppressAutoHyphens w:val="true"/>
-      <w:overflowPunct w:val="true"/>
+      <w:overflowPunct w:val="false"/>
       <w:bidi w:val="0"/>
       <w:spacing w:lineRule="atLeast" w:line="324" w:before="113" w:after="113"/>
       <w:jc w:val="start"/>

</xml_diff>